<commit_message>
ApplicationApi.cs	Modified	Network	cs Made UploadPersonPicture private
iOSImageView.cs	Modified	UI/iOS	cs
If scaleForDPI is false, load the image with a scale factor of 1.

Rock.Mobile.UI_Documentation.docx	Modified		docx
Rock.Mobile_Documentation.docx	Modified		docx
Added documentation about new additions (Animation type, RockAPI, ApplicationAPI, iOS UIToggle, etc.)

UI.cs	Modified	PlatformSpecific/iOS	cs
Updated the UIInsetTextField constructor to accept inset values.
</commit_message>
<xml_diff>
--- a/Rock.Mobile.UI_Documentation.docx
+++ b/Rock.Mobile.UI_Documentation.docx
@@ -139,7 +139,7 @@
             </w:rPr>
             <w:fldChar w:fldCharType="separate"/>
           </w:r>
-          <w:hyperlink w:anchor="_Toc418785193" w:history="1">
+          <w:hyperlink w:anchor="_Toc425170890" w:history="1">
             <w:r>
               <w:rPr>
                 <w:rStyle w:val="Hyperlink"/>
@@ -166,7 +166,7 @@
                 <w:noProof/>
                 <w:webHidden/>
               </w:rPr>
-              <w:instrText xml:space="preserve"> PAGEREF _Toc418785193 \h </w:instrText>
+              <w:instrText xml:space="preserve"> PAGEREF _Toc425170890 \h </w:instrText>
             </w:r>
             <w:r>
               <w:rPr>
@@ -210,7 +210,7 @@
               <w:lang w:eastAsia="ja-JP"/>
             </w:rPr>
           </w:pPr>
-          <w:hyperlink w:anchor="_Toc418785194" w:history="1">
+          <w:hyperlink w:anchor="_Toc425170891" w:history="1">
             <w:r>
               <w:rPr>
                 <w:rStyle w:val="Hyperlink"/>
@@ -237,7 +237,7 @@
                 <w:noProof/>
                 <w:webHidden/>
               </w:rPr>
-              <w:instrText xml:space="preserve"> PAGEREF _Toc418785194 \h </w:instrText>
+              <w:instrText xml:space="preserve"> PAGEREF _Toc425170891 \h </w:instrText>
             </w:r>
             <w:r>
               <w:rPr>
@@ -281,7 +281,7 @@
               <w:lang w:eastAsia="ja-JP"/>
             </w:rPr>
           </w:pPr>
-          <w:hyperlink w:anchor="_Toc418785195" w:history="1">
+          <w:hyperlink w:anchor="_Toc425170892" w:history="1">
             <w:r>
               <w:rPr>
                 <w:rStyle w:val="Hyperlink"/>
@@ -308,7 +308,7 @@
                 <w:noProof/>
                 <w:webHidden/>
               </w:rPr>
-              <w:instrText xml:space="preserve"> PAGEREF _Toc418785195 \h </w:instrText>
+              <w:instrText xml:space="preserve"> PAGEREF _Toc425170892 \h </w:instrText>
             </w:r>
             <w:r>
               <w:rPr>
@@ -352,7 +352,7 @@
               <w:lang w:eastAsia="ja-JP"/>
             </w:rPr>
           </w:pPr>
-          <w:hyperlink w:anchor="_Toc418785196" w:history="1">
+          <w:hyperlink w:anchor="_Toc425170893" w:history="1">
             <w:r>
               <w:rPr>
                 <w:rStyle w:val="Hyperlink"/>
@@ -379,7 +379,7 @@
                 <w:noProof/>
                 <w:webHidden/>
               </w:rPr>
-              <w:instrText xml:space="preserve"> PAGEREF _Toc418785196 \h </w:instrText>
+              <w:instrText xml:space="preserve"> PAGEREF _Toc425170893 \h </w:instrText>
             </w:r>
             <w:r>
               <w:rPr>
@@ -423,7 +423,7 @@
               <w:lang w:eastAsia="ja-JP"/>
             </w:rPr>
           </w:pPr>
-          <w:hyperlink w:anchor="_Toc418785197" w:history="1">
+          <w:hyperlink w:anchor="_Toc425170894" w:history="1">
             <w:r>
               <w:rPr>
                 <w:rStyle w:val="Hyperlink"/>
@@ -450,7 +450,7 @@
                 <w:noProof/>
                 <w:webHidden/>
               </w:rPr>
-              <w:instrText xml:space="preserve"> PAGEREF _Toc418785197 \h </w:instrText>
+              <w:instrText xml:space="preserve"> PAGEREF _Toc425170894 \h </w:instrText>
             </w:r>
             <w:r>
               <w:rPr>
@@ -494,7 +494,7 @@
               <w:lang w:eastAsia="ja-JP"/>
             </w:rPr>
           </w:pPr>
-          <w:hyperlink w:anchor="_Toc418785198" w:history="1">
+          <w:hyperlink w:anchor="_Toc425170895" w:history="1">
             <w:r>
               <w:rPr>
                 <w:rStyle w:val="Hyperlink"/>
@@ -521,7 +521,7 @@
                 <w:noProof/>
                 <w:webHidden/>
               </w:rPr>
-              <w:instrText xml:space="preserve"> PAGEREF _Toc418785198 \h </w:instrText>
+              <w:instrText xml:space="preserve"> PAGEREF _Toc425170895 \h </w:instrText>
             </w:r>
             <w:r>
               <w:rPr>
@@ -565,7 +565,7 @@
               <w:lang w:eastAsia="ja-JP"/>
             </w:rPr>
           </w:pPr>
-          <w:hyperlink w:anchor="_Toc418785199" w:history="1">
+          <w:hyperlink w:anchor="_Toc425170896" w:history="1">
             <w:r>
               <w:rPr>
                 <w:rStyle w:val="Hyperlink"/>
@@ -592,7 +592,7 @@
                 <w:noProof/>
                 <w:webHidden/>
               </w:rPr>
-              <w:instrText xml:space="preserve"> PAGEREF _Toc418785199 \h </w:instrText>
+              <w:instrText xml:space="preserve"> PAGEREF _Toc425170896 \h </w:instrText>
             </w:r>
             <w:r>
               <w:rPr>
@@ -636,7 +636,7 @@
               <w:lang w:eastAsia="ja-JP"/>
             </w:rPr>
           </w:pPr>
-          <w:hyperlink w:anchor="_Toc418785200" w:history="1">
+          <w:hyperlink w:anchor="_Toc425170897" w:history="1">
             <w:r>
               <w:rPr>
                 <w:rStyle w:val="Hyperlink"/>
@@ -663,7 +663,7 @@
                 <w:noProof/>
                 <w:webHidden/>
               </w:rPr>
-              <w:instrText xml:space="preserve"> PAGEREF _Toc418785200 \h </w:instrText>
+              <w:instrText xml:space="preserve"> PAGEREF _Toc425170897 \h </w:instrText>
             </w:r>
             <w:r>
               <w:rPr>
@@ -707,7 +707,7 @@
               <w:lang w:eastAsia="ja-JP"/>
             </w:rPr>
           </w:pPr>
-          <w:hyperlink w:anchor="_Toc418785201" w:history="1">
+          <w:hyperlink w:anchor="_Toc425170898" w:history="1">
             <w:r>
               <w:rPr>
                 <w:rStyle w:val="Hyperlink"/>
@@ -734,7 +734,7 @@
                 <w:noProof/>
                 <w:webHidden/>
               </w:rPr>
-              <w:instrText xml:space="preserve"> PAGEREF _Toc418785201 \h </w:instrText>
+              <w:instrText xml:space="preserve"> PAGEREF _Toc425170898 \h </w:instrText>
             </w:r>
             <w:r>
               <w:rPr>
@@ -778,7 +778,7 @@
               <w:lang w:eastAsia="ja-JP"/>
             </w:rPr>
           </w:pPr>
-          <w:hyperlink w:anchor="_Toc418785202" w:history="1">
+          <w:hyperlink w:anchor="_Toc425170899" w:history="1">
             <w:r>
               <w:rPr>
                 <w:rStyle w:val="Hyperlink"/>
@@ -805,7 +805,7 @@
                 <w:noProof/>
                 <w:webHidden/>
               </w:rPr>
-              <w:instrText xml:space="preserve"> PAGEREF _Toc418785202 \h </w:instrText>
+              <w:instrText xml:space="preserve"> PAGEREF _Toc425170899 \h </w:instrText>
             </w:r>
             <w:r>
               <w:rPr>
@@ -849,7 +849,7 @@
               <w:lang w:eastAsia="ja-JP"/>
             </w:rPr>
           </w:pPr>
-          <w:hyperlink w:anchor="_Toc418785203" w:history="1">
+          <w:hyperlink w:anchor="_Toc425170900" w:history="1">
             <w:r>
               <w:rPr>
                 <w:rStyle w:val="Hyperlink"/>
@@ -876,7 +876,7 @@
                 <w:noProof/>
                 <w:webHidden/>
               </w:rPr>
-              <w:instrText xml:space="preserve"> PAGEREF _Toc418785203 \h </w:instrText>
+              <w:instrText xml:space="preserve"> PAGEREF _Toc425170900 \h </w:instrText>
             </w:r>
             <w:r>
               <w:rPr>
@@ -920,7 +920,7 @@
               <w:lang w:eastAsia="ja-JP"/>
             </w:rPr>
           </w:pPr>
-          <w:hyperlink w:anchor="_Toc418785204" w:history="1">
+          <w:hyperlink w:anchor="_Toc425170901" w:history="1">
             <w:r>
               <w:rPr>
                 <w:rStyle w:val="Hyperlink"/>
@@ -947,7 +947,7 @@
                 <w:noProof/>
                 <w:webHidden/>
               </w:rPr>
-              <w:instrText xml:space="preserve"> PAGEREF _Toc418785204 \h </w:instrText>
+              <w:instrText xml:space="preserve"> PAGEREF _Toc425170901 \h </w:instrText>
             </w:r>
             <w:r>
               <w:rPr>
@@ -994,7 +994,7 @@
       <w:pPr>
         <w:pStyle w:val="Heading3"/>
       </w:pPr>
-      <w:bookmarkStart w:id="0" w:name="_Toc418785193"/>
+      <w:bookmarkStart w:id="0" w:name="_Toc425170890"/>
       <w:r>
         <w:t>PlatformBaseUI</w:t>
       </w:r>
@@ -1588,7 +1588,9 @@
       <w:pPr>
         <w:pStyle w:val="Heading3"/>
       </w:pPr>
-      <w:bookmarkStart w:id="1" w:name="_Toc418785194"/>
+      <w:bookmarkStart w:id="1" w:name="_Toc425170891"/>
+      <w:bookmarkStart w:id="2" w:name="_GoBack"/>
+      <w:bookmarkEnd w:id="2"/>
       <w:r>
         <w:t>PlatformBusyIndicator</w:t>
       </w:r>
@@ -1735,11 +1737,11 @@
       <w:pPr>
         <w:pStyle w:val="Heading3"/>
       </w:pPr>
-      <w:bookmarkStart w:id="2" w:name="_Toc418785195"/>
+      <w:bookmarkStart w:id="3" w:name="_Toc425170892"/>
       <w:r>
         <w:t>PlatformButton</w:t>
       </w:r>
-      <w:bookmarkEnd w:id="2"/>
+      <w:bookmarkEnd w:id="3"/>
     </w:p>
     <w:p>
       <w:pPr>
@@ -2088,12 +2090,12 @@
       <w:pPr>
         <w:pStyle w:val="Heading3"/>
       </w:pPr>
-      <w:bookmarkStart w:id="3" w:name="_Toc418785196"/>
+      <w:bookmarkStart w:id="4" w:name="_Toc425170893"/>
       <w:r>
         <w:lastRenderedPageBreak/>
         <w:t>PlatformCardCarousel</w:t>
       </w:r>
-      <w:bookmarkEnd w:id="3"/>
+      <w:bookmarkEnd w:id="4"/>
     </w:p>
     <w:p>
       <w:pPr>
@@ -3074,11 +3076,11 @@
       <w:pPr>
         <w:pStyle w:val="Heading3"/>
       </w:pPr>
-      <w:bookmarkStart w:id="4" w:name="_Toc418785197"/>
+      <w:bookmarkStart w:id="5" w:name="_Toc425170894"/>
       <w:r>
         <w:t>PlatformCircleView</w:t>
       </w:r>
-      <w:bookmarkEnd w:id="4"/>
+      <w:bookmarkEnd w:id="5"/>
     </w:p>
     <w:p>
       <w:pPr>
@@ -3239,11 +3241,11 @@
       <w:pPr>
         <w:pStyle w:val="Heading3"/>
       </w:pPr>
-      <w:bookmarkStart w:id="5" w:name="_Toc418785198"/>
+      <w:bookmarkStart w:id="6" w:name="_Toc425170895"/>
       <w:r>
         <w:t>PlatformImageView</w:t>
       </w:r>
-      <w:bookmarkEnd w:id="5"/>
+      <w:bookmarkEnd w:id="6"/>
     </w:p>
     <w:p>
       <w:pPr>
@@ -3303,7 +3305,36 @@
           <w:sz w:val="20"/>
           <w:szCs w:val="20"/>
         </w:rPr>
-        <w:t>Create( )</w:t>
+        <w:t>Create(</w:t>
+      </w:r>
+      <w:r>
+        <w:rPr>
+          <w:sz w:val="20"/>
+          <w:szCs w:val="20"/>
+        </w:rPr>
+        <w:t xml:space="preserve"> </w:t>
+      </w:r>
+      <w:r>
+        <w:rPr>
+          <w:b/>
+          <w:sz w:val="20"/>
+          <w:szCs w:val="20"/>
+        </w:rPr>
+        <w:t>bool</w:t>
+      </w:r>
+      <w:r>
+        <w:rPr>
+          <w:sz w:val="20"/>
+          <w:szCs w:val="20"/>
+        </w:rPr>
+        <w:t xml:space="preserve"> scaleForDpi</w:t>
+      </w:r>
+      <w:r>
+        <w:rPr>
+          <w:sz w:val="20"/>
+          <w:szCs w:val="20"/>
+        </w:rPr>
+        <w:t xml:space="preserve"> )</w:t>
       </w:r>
     </w:p>
     <w:p>
@@ -3320,6 +3351,45 @@
         </w:rPr>
         <w:t>Creates a new instance of an ImageView.</w:t>
       </w:r>
+      <w:r>
+        <w:rPr>
+          <w:sz w:val="20"/>
+          <w:szCs w:val="20"/>
+        </w:rPr>
+        <w:t xml:space="preserve"> </w:t>
+      </w:r>
+    </w:p>
+    <w:p>
+      <w:pPr>
+        <w:ind w:firstLine="720"/>
+        <w:rPr>
+          <w:sz w:val="20"/>
+          <w:szCs w:val="20"/>
+        </w:rPr>
+      </w:pPr>
+      <w:r>
+        <w:rPr>
+          <w:sz w:val="20"/>
+          <w:szCs w:val="20"/>
+        </w:rPr>
+        <w:t>Pass true to have the image scaled down by the device’s dpi.</w:t>
+      </w:r>
+    </w:p>
+    <w:p>
+      <w:pPr>
+        <w:ind w:firstLine="720"/>
+        <w:rPr>
+          <w:sz w:val="20"/>
+          <w:szCs w:val="20"/>
+        </w:rPr>
+      </w:pPr>
+      <w:r>
+        <w:rPr>
+          <w:sz w:val="20"/>
+          <w:szCs w:val="20"/>
+        </w:rPr>
+        <w:t>Pass false to have the image loaded at its actual size.</w:t>
+      </w:r>
     </w:p>
     <w:p>
       <w:pPr>
@@ -3532,8 +3602,6 @@
         </w:rPr>
         <w:t>ScaleForDPI – Sets whether to downsample the image while loading it to match the device’s DPI scale.</w:t>
       </w:r>
-      <w:bookmarkStart w:id="6" w:name="_GoBack"/>
-      <w:bookmarkEnd w:id="6"/>
     </w:p>
     <w:p>
       <w:pPr>
@@ -3735,7 +3803,7 @@
       <w:pPr>
         <w:pStyle w:val="Heading3"/>
       </w:pPr>
-      <w:bookmarkStart w:id="7" w:name="_Toc418785199"/>
+      <w:bookmarkStart w:id="7" w:name="_Toc425170896"/>
       <w:r>
         <w:t>PlatformBaseLabelUI</w:t>
       </w:r>
@@ -4099,7 +4167,7 @@
       <w:pPr>
         <w:pStyle w:val="Heading3"/>
       </w:pPr>
-      <w:bookmarkStart w:id="8" w:name="_Toc418785200"/>
+      <w:bookmarkStart w:id="8" w:name="_Toc425170897"/>
       <w:r>
         <w:t>PlatformLabel</w:t>
       </w:r>
@@ -4492,7 +4560,7 @@
       <w:pPr>
         <w:pStyle w:val="Heading3"/>
       </w:pPr>
-      <w:bookmarkStart w:id="9" w:name="_Toc418785201"/>
+      <w:bookmarkStart w:id="9" w:name="_Toc425170898"/>
       <w:r>
         <w:t>PlatformTextField</w:t>
       </w:r>
@@ -4646,6 +4714,7 @@
           <w:sz w:val="20"/>
           <w:szCs w:val="20"/>
         </w:rPr>
+        <w:lastRenderedPageBreak/>
         <w:t xml:space="preserve">string </w:t>
       </w:r>
       <w:r>
@@ -4677,7 +4746,6 @@
           <w:sz w:val="20"/>
           <w:szCs w:val="20"/>
         </w:rPr>
-        <w:lastRenderedPageBreak/>
         <w:t xml:space="preserve">string </w:t>
       </w:r>
       <w:r>
@@ -4924,7 +4992,7 @@
       <w:pPr>
         <w:pStyle w:val="Heading3"/>
       </w:pPr>
-      <w:bookmarkStart w:id="10" w:name="_Toc418785202"/>
+      <w:bookmarkStart w:id="10" w:name="_Toc425170899"/>
       <w:r>
         <w:t>PlatformTextView</w:t>
       </w:r>
@@ -5405,7 +5473,6 @@
           <w:sz w:val="20"/>
           <w:szCs w:val="20"/>
         </w:rPr>
-        <w:lastRenderedPageBreak/>
         <w:t>Animates the text view open, rather than in a single frame.</w:t>
       </w:r>
     </w:p>
@@ -5441,7 +5508,7 @@
       <w:pPr>
         <w:pStyle w:val="Heading3"/>
       </w:pPr>
-      <w:bookmarkStart w:id="11" w:name="_Toc418785203"/>
+      <w:bookmarkStart w:id="11" w:name="_Toc425170900"/>
       <w:r>
         <w:t>PlatformView</w:t>
       </w:r>
@@ -5575,7 +5642,7 @@
           <w:b w:val="0"/>
         </w:rPr>
       </w:pPr>
-      <w:bookmarkStart w:id="12" w:name="_Toc418785204"/>
+      <w:bookmarkStart w:id="12" w:name="_Toc425170901"/>
       <w:r>
         <w:t>Util</w:t>
       </w:r>
@@ -7976,7 +8043,7 @@
 </file>
 
 <file path=customXml/itemProps1.xml><?xml version="1.0" encoding="utf-8"?>
-<ds:datastoreItem xmlns:ds="http://schemas.openxmlformats.org/officeDocument/2006/customXml" ds:itemID="{E4B274AB-A5C8-4247-AC7E-A03D42D58647}">
+<ds:datastoreItem xmlns:ds="http://schemas.openxmlformats.org/officeDocument/2006/customXml" ds:itemID="{2E2371B8-1C33-784A-AC49-D01629F3AF35}">
   <ds:schemaRefs>
     <ds:schemaRef ds:uri="http://schemas.openxmlformats.org/officeDocument/2006/bibliography"/>
   </ds:schemaRefs>

</xml_diff>